<commit_message>
Revert "Fe2 nguyen van phap"
</commit_message>
<xml_diff>
--- a/Mô tả đồ án Thương mại điện tử.docx
+++ b/Mô tả đồ án Thương mại điện tử.docx
@@ -1,6 +1,6 @@
 
 <file path=word/document.xml><?xml version="1.0" encoding="utf-8"?>
-<w:document xmlns:wpc="http://schemas.microsoft.com/office/word/2010/wordprocessingCanvas" xmlns:mc="http://schemas.openxmlformats.org/markup-compatibility/2006" xmlns:o="urn:schemas-microsoft-com:office:office" xmlns:r="http://schemas.openxmlformats.org/officeDocument/2006/relationships" xmlns:m="http://schemas.openxmlformats.org/officeDocument/2006/math" xmlns:v="urn:schemas-microsoft-com:vml" xmlns:wp14="http://schemas.microsoft.com/office/word/2010/wordprocessingDrawing" xmlns:wp="http://schemas.openxmlformats.org/drawingml/2006/wordprocessingDrawing" xmlns:w10="urn:schemas-microsoft-com:office:word" xmlns:w="http://schemas.openxmlformats.org/wordprocessingml/2006/main" xmlns:w14="http://schemas.microsoft.com/office/word/2010/wordml" xmlns:w15="http://schemas.microsoft.com/office/word/2012/wordml" xmlns:wpg="http://schemas.microsoft.com/office/word/2010/wordprocessingGroup" xmlns:wpi="http://schemas.microsoft.com/office/word/2010/wordprocessingInk" xmlns:wne="http://schemas.microsoft.com/office/word/2006/wordml" xmlns:wps="http://schemas.microsoft.com/office/word/2010/wordprocessingShape" mc:Ignorable="w14 w15 wp14">
+<w:document xmlns:wpc="http://schemas.microsoft.com/office/word/2010/wordprocessingCanvas" xmlns:cx="http://schemas.microsoft.com/office/drawing/2014/chartex" xmlns:cx1="http://schemas.microsoft.com/office/drawing/2015/9/8/chartex" xmlns:mc="http://schemas.openxmlformats.org/markup-compatibility/2006" xmlns:o="urn:schemas-microsoft-com:office:office" xmlns:r="http://schemas.openxmlformats.org/officeDocument/2006/relationships" xmlns:m="http://schemas.openxmlformats.org/officeDocument/2006/math" xmlns:v="urn:schemas-microsoft-com:vml" xmlns:wp14="http://schemas.microsoft.com/office/word/2010/wordprocessingDrawing" xmlns:wp="http://schemas.openxmlformats.org/drawingml/2006/wordprocessingDrawing" xmlns:w10="urn:schemas-microsoft-com:office:word" xmlns:w="http://schemas.openxmlformats.org/wordprocessingml/2006/main" xmlns:w14="http://schemas.microsoft.com/office/word/2010/wordml" xmlns:w15="http://schemas.microsoft.com/office/word/2012/wordml" xmlns:w16se="http://schemas.microsoft.com/office/word/2015/wordml/symex" xmlns:wpg="http://schemas.microsoft.com/office/word/2010/wordprocessingGroup" xmlns:wpi="http://schemas.microsoft.com/office/word/2010/wordprocessingInk" xmlns:wne="http://schemas.microsoft.com/office/word/2006/wordml" xmlns:wps="http://schemas.microsoft.com/office/word/2010/wordprocessingShape" mc:Ignorable="w14 w15 w16se wp14">
   <w:body>
     <w:p>
       <w:pPr>
@@ -30,8 +30,10 @@
           <w:sz w:val="28"/>
           <w:szCs w:val="28"/>
         </w:rPr>
-        <w:t>05</w:t>
-      </w:r>
+        <w:t>0</w:t>
+      </w:r>
+      <w:bookmarkStart w:id="0" w:name="_GoBack"/>
+      <w:bookmarkEnd w:id="0"/>
       <w:r>
         <w:rPr>
           <w:rFonts w:ascii="Times New Roman" w:hAnsi="Times New Roman" w:cs="Times New Roman"/>
@@ -40,6 +42,16 @@
           <w:sz w:val="28"/>
           <w:szCs w:val="28"/>
         </w:rPr>
+        <w:t>5</w:t>
+      </w:r>
+      <w:r>
+        <w:rPr>
+          <w:rFonts w:ascii="Times New Roman" w:hAnsi="Times New Roman" w:cs="Times New Roman"/>
+          <w:b/>
+          <w:color w:val="00B050"/>
+          <w:sz w:val="28"/>
+          <w:szCs w:val="28"/>
+        </w:rPr>
         <w:t>:</w:t>
       </w:r>
     </w:p>
@@ -563,25 +575,7 @@
           <w:sz w:val="26"/>
           <w:szCs w:val="26"/>
         </w:rPr>
-        <w:t xml:space="preserve">Logo: quay lại trang </w:t>
-      </w:r>
-      <w:r>
-        <w:rPr>
-          <w:rFonts w:ascii="Times New Roman" w:hAnsi="Times New Roman" w:cs="Times New Roman"/>
-          <w:sz w:val="26"/>
-          <w:szCs w:val="26"/>
-        </w:rPr>
-        <w:t xml:space="preserve"> </w:t>
-      </w:r>
-      <w:bookmarkStart w:id="0" w:name="_GoBack"/>
-      <w:bookmarkEnd w:id="0"/>
-      <w:r>
-        <w:rPr>
-          <w:rFonts w:ascii="Times New Roman" w:hAnsi="Times New Roman" w:cs="Times New Roman"/>
-          <w:sz w:val="26"/>
-          <w:szCs w:val="26"/>
-        </w:rPr>
-        <w:t>chủ.</w:t>
+        <w:t>Logo: quay lại trang chủ.</w:t>
       </w:r>
     </w:p>
     <w:p>
@@ -9181,7 +9175,7 @@
 </file>
 
 <file path=word/numbering.xml><?xml version="1.0" encoding="utf-8"?>
-<w:numbering xmlns:wpc="http://schemas.microsoft.com/office/word/2010/wordprocessingCanvas" xmlns:mc="http://schemas.openxmlformats.org/markup-compatibility/2006" xmlns:o="urn:schemas-microsoft-com:office:office" xmlns:r="http://schemas.openxmlformats.org/officeDocument/2006/relationships" xmlns:m="http://schemas.openxmlformats.org/officeDocument/2006/math" xmlns:v="urn:schemas-microsoft-com:vml" xmlns:wp14="http://schemas.microsoft.com/office/word/2010/wordprocessingDrawing" xmlns:wp="http://schemas.openxmlformats.org/drawingml/2006/wordprocessingDrawing" xmlns:w10="urn:schemas-microsoft-com:office:word" xmlns:w="http://schemas.openxmlformats.org/wordprocessingml/2006/main" xmlns:w14="http://schemas.microsoft.com/office/word/2010/wordml" xmlns:w15="http://schemas.microsoft.com/office/word/2012/wordml" xmlns:wpg="http://schemas.microsoft.com/office/word/2010/wordprocessingGroup" xmlns:wpi="http://schemas.microsoft.com/office/word/2010/wordprocessingInk" xmlns:wne="http://schemas.microsoft.com/office/word/2006/wordml" xmlns:wps="http://schemas.microsoft.com/office/word/2010/wordprocessingShape" mc:Ignorable="w14 w15 wp14">
+<w:numbering xmlns:wpc="http://schemas.microsoft.com/office/word/2010/wordprocessingCanvas" xmlns:cx="http://schemas.microsoft.com/office/drawing/2014/chartex" xmlns:cx1="http://schemas.microsoft.com/office/drawing/2015/9/8/chartex" xmlns:mc="http://schemas.openxmlformats.org/markup-compatibility/2006" xmlns:o="urn:schemas-microsoft-com:office:office" xmlns:r="http://schemas.openxmlformats.org/officeDocument/2006/relationships" xmlns:m="http://schemas.openxmlformats.org/officeDocument/2006/math" xmlns:v="urn:schemas-microsoft-com:vml" xmlns:wp14="http://schemas.microsoft.com/office/word/2010/wordprocessingDrawing" xmlns:wp="http://schemas.openxmlformats.org/drawingml/2006/wordprocessingDrawing" xmlns:w10="urn:schemas-microsoft-com:office:word" xmlns:w="http://schemas.openxmlformats.org/wordprocessingml/2006/main" xmlns:w14="http://schemas.microsoft.com/office/word/2010/wordml" xmlns:w15="http://schemas.microsoft.com/office/word/2012/wordml" xmlns:w16se="http://schemas.microsoft.com/office/word/2015/wordml/symex" xmlns:wpg="http://schemas.microsoft.com/office/word/2010/wordprocessingGroup" xmlns:wpi="http://schemas.microsoft.com/office/word/2010/wordprocessingInk" xmlns:wne="http://schemas.microsoft.com/office/word/2006/wordml" xmlns:wps="http://schemas.microsoft.com/office/word/2010/wordprocessingShape" mc:Ignorable="w14 w15 w16se wp14">
   <w:abstractNum w:abstractNumId="0" w15:restartNumberingAfterBreak="0">
     <w:nsid w:val="0C025EEF"/>
     <w:multiLevelType w:val="hybridMultilevel"/>
@@ -10454,7 +10448,7 @@
 </file>
 
 <file path=word/styles.xml><?xml version="1.0" encoding="utf-8"?>
-<w:styles xmlns:mc="http://schemas.openxmlformats.org/markup-compatibility/2006" xmlns:r="http://schemas.openxmlformats.org/officeDocument/2006/relationships" xmlns:w="http://schemas.openxmlformats.org/wordprocessingml/2006/main" xmlns:w14="http://schemas.microsoft.com/office/word/2010/wordml" xmlns:w15="http://schemas.microsoft.com/office/word/2012/wordml" mc:Ignorable="w14 w15">
+<w:styles xmlns:mc="http://schemas.openxmlformats.org/markup-compatibility/2006" xmlns:r="http://schemas.openxmlformats.org/officeDocument/2006/relationships" xmlns:w="http://schemas.openxmlformats.org/wordprocessingml/2006/main" xmlns:w14="http://schemas.microsoft.com/office/word/2010/wordml" xmlns:w15="http://schemas.microsoft.com/office/word/2012/wordml" xmlns:w16se="http://schemas.microsoft.com/office/word/2015/wordml/symex" mc:Ignorable="w14 w15 w16se">
   <w:docDefaults>
     <w:rPrDefault>
       <w:rPr>
@@ -11173,7 +11167,7 @@
 </file>
 
 <file path=customXml/itemProps1.xml><?xml version="1.0" encoding="utf-8"?>
-<ds:datastoreItem xmlns:ds="http://schemas.openxmlformats.org/officeDocument/2006/customXml" ds:itemID="{874C0B9C-98B0-44CD-A0E3-BB843815A625}">
+<ds:datastoreItem xmlns:ds="http://schemas.openxmlformats.org/officeDocument/2006/customXml" ds:itemID="{BB822040-DE47-4B43-B88B-8D9F0A53A049}">
   <ds:schemaRefs>
     <ds:schemaRef ds:uri="http://schemas.openxmlformats.org/officeDocument/2006/bibliography"/>
   </ds:schemaRefs>

</xml_diff>